<commit_message>
User Input in java
User Input in java
</commit_message>
<xml_diff>
--- a/docs/CoreJava.docx
+++ b/docs/CoreJava.docx
@@ -13113,6 +13113,26 @@
         </w:rPr>
         <w:t xml:space="preserve"> There can be more than one parameter.</w:t>
       </w:r>
+      <w:r>
+        <w:rPr>
+          <w:color w:val="000000" w:themeColor="text1"/>
+        </w:rPr>
+        <w:t xml:space="preserve"> The values which is passed to parameters are called </w:t>
+      </w:r>
+      <w:r>
+        <w:rPr>
+          <w:b/>
+          <w:bCs/>
+          <w:color w:val="000000" w:themeColor="text1"/>
+        </w:rPr>
+        <w:t>arguments</w:t>
+      </w:r>
+      <w:r>
+        <w:rPr>
+          <w:color w:val="000000" w:themeColor="text1"/>
+        </w:rPr>
+        <w:t xml:space="preserve">. </w:t>
+      </w:r>
     </w:p>
     <w:p>
       <w:pPr>
@@ -13697,6 +13717,957 @@
         </w:drawing>
       </w:r>
     </w:p>
+    <w:p>
+      <w:pPr>
+        <w:pStyle w:val="NoSpacing"/>
+        <w:rPr>
+          <w:color w:val="000000" w:themeColor="text1"/>
+        </w:rPr>
+      </w:pPr>
+    </w:p>
+    <w:p>
+      <w:pPr>
+        <w:pStyle w:val="NoSpacing"/>
+        <w:rPr>
+          <w:b/>
+          <w:bCs/>
+          <w:color w:val="000000" w:themeColor="text1"/>
+          <w:u w:val="single"/>
+        </w:rPr>
+      </w:pPr>
+      <w:r>
+        <w:rPr>
+          <w:b/>
+          <w:bCs/>
+          <w:color w:val="000000" w:themeColor="text1"/>
+          <w:u w:val="single"/>
+        </w:rPr>
+        <w:lastRenderedPageBreak/>
+        <w:t>Accept User Input in Java</w:t>
+      </w:r>
+    </w:p>
+    <w:p>
+      <w:pPr>
+        <w:pStyle w:val="NoSpacing"/>
+        <w:numPr>
+          <w:ilvl w:val="0"/>
+          <w:numId w:val="45"/>
+        </w:numPr>
+        <w:rPr>
+          <w:color w:val="000000" w:themeColor="text1"/>
+        </w:rPr>
+      </w:pPr>
+      <w:r>
+        <w:rPr>
+          <w:color w:val="000000" w:themeColor="text1"/>
+        </w:rPr>
+        <w:t>You can accept the values from the user using console or UI.</w:t>
+      </w:r>
+    </w:p>
+    <w:p>
+      <w:pPr>
+        <w:pStyle w:val="NoSpacing"/>
+        <w:numPr>
+          <w:ilvl w:val="0"/>
+          <w:numId w:val="45"/>
+        </w:numPr>
+        <w:rPr>
+          <w:color w:val="000000" w:themeColor="text1"/>
+        </w:rPr>
+      </w:pPr>
+      <w:r>
+        <w:rPr>
+          <w:color w:val="000000" w:themeColor="text1"/>
+        </w:rPr>
+        <w:t>Here, we will see how to accept values from console.</w:t>
+      </w:r>
+    </w:p>
+    <w:p>
+      <w:pPr>
+        <w:pStyle w:val="NoSpacing"/>
+        <w:numPr>
+          <w:ilvl w:val="0"/>
+          <w:numId w:val="45"/>
+        </w:numPr>
+        <w:rPr>
+          <w:color w:val="000000" w:themeColor="text1"/>
+        </w:rPr>
+      </w:pPr>
+      <w:r>
+        <w:rPr>
+          <w:color w:val="000000" w:themeColor="text1"/>
+        </w:rPr>
+        <w:t>There are multiple ways and classes provided by java to accept the user input.</w:t>
+      </w:r>
+    </w:p>
+    <w:p>
+      <w:pPr>
+        <w:pStyle w:val="NoSpacing"/>
+        <w:numPr>
+          <w:ilvl w:val="1"/>
+          <w:numId w:val="45"/>
+        </w:numPr>
+        <w:rPr>
+          <w:color w:val="000000" w:themeColor="text1"/>
+        </w:rPr>
+      </w:pPr>
+      <w:r>
+        <w:rPr>
+          <w:color w:val="000000" w:themeColor="text1"/>
+        </w:rPr>
+        <w:t>Command Line Argument</w:t>
+      </w:r>
+    </w:p>
+    <w:p>
+      <w:pPr>
+        <w:pStyle w:val="NoSpacing"/>
+        <w:numPr>
+          <w:ilvl w:val="1"/>
+          <w:numId w:val="45"/>
+        </w:numPr>
+        <w:rPr>
+          <w:color w:val="000000" w:themeColor="text1"/>
+        </w:rPr>
+      </w:pPr>
+      <w:r>
+        <w:rPr>
+          <w:color w:val="000000" w:themeColor="text1"/>
+        </w:rPr>
+        <w:t>Scanner Class</w:t>
+      </w:r>
+    </w:p>
+    <w:p>
+      <w:pPr>
+        <w:pStyle w:val="NoSpacing"/>
+        <w:numPr>
+          <w:ilvl w:val="1"/>
+          <w:numId w:val="45"/>
+        </w:numPr>
+        <w:rPr>
+          <w:color w:val="000000" w:themeColor="text1"/>
+        </w:rPr>
+      </w:pPr>
+      <w:r>
+        <w:rPr>
+          <w:color w:val="000000" w:themeColor="text1"/>
+        </w:rPr>
+        <w:t>Console Class</w:t>
+      </w:r>
+    </w:p>
+    <w:p>
+      <w:pPr>
+        <w:pStyle w:val="NoSpacing"/>
+        <w:numPr>
+          <w:ilvl w:val="1"/>
+          <w:numId w:val="45"/>
+        </w:numPr>
+        <w:rPr>
+          <w:color w:val="000000" w:themeColor="text1"/>
+        </w:rPr>
+      </w:pPr>
+      <w:r>
+        <w:rPr>
+          <w:color w:val="000000" w:themeColor="text1"/>
+        </w:rPr>
+        <w:t>Buffer Class</w:t>
+      </w:r>
+      <w:r>
+        <w:rPr>
+          <w:color w:val="000000" w:themeColor="text1"/>
+        </w:rPr>
+        <w:t>es</w:t>
+      </w:r>
+    </w:p>
+    <w:p>
+      <w:pPr>
+        <w:pStyle w:val="NoSpacing"/>
+        <w:numPr>
+          <w:ilvl w:val="0"/>
+          <w:numId w:val="45"/>
+        </w:numPr>
+        <w:rPr>
+          <w:color w:val="000000" w:themeColor="text1"/>
+        </w:rPr>
+      </w:pPr>
+      <w:r>
+        <w:rPr>
+          <w:color w:val="000000" w:themeColor="text1"/>
+        </w:rPr>
+        <w:t>Command Line Argument</w:t>
+      </w:r>
+    </w:p>
+    <w:p>
+      <w:pPr>
+        <w:pStyle w:val="NoSpacing"/>
+        <w:numPr>
+          <w:ilvl w:val="1"/>
+          <w:numId w:val="45"/>
+        </w:numPr>
+        <w:rPr>
+          <w:color w:val="000000" w:themeColor="text1"/>
+        </w:rPr>
+      </w:pPr>
+      <w:r>
+        <w:rPr>
+          <w:color w:val="000000" w:themeColor="text1"/>
+        </w:rPr>
+        <w:t>This is use to accept the user input before the execution of program.</w:t>
+      </w:r>
+    </w:p>
+    <w:p>
+      <w:pPr>
+        <w:pStyle w:val="NoSpacing"/>
+        <w:numPr>
+          <w:ilvl w:val="1"/>
+          <w:numId w:val="45"/>
+        </w:numPr>
+        <w:rPr>
+          <w:color w:val="000000" w:themeColor="text1"/>
+        </w:rPr>
+      </w:pPr>
+      <w:r>
+        <w:rPr>
+          <w:color w:val="000000" w:themeColor="text1"/>
+        </w:rPr>
+        <w:t>Command Line argument are the values which is provided while tying the command for java program execution.</w:t>
+      </w:r>
+    </w:p>
+    <w:p>
+      <w:pPr>
+        <w:pStyle w:val="NoSpacing"/>
+        <w:numPr>
+          <w:ilvl w:val="1"/>
+          <w:numId w:val="45"/>
+        </w:numPr>
+        <w:rPr>
+          <w:color w:val="000000" w:themeColor="text1"/>
+        </w:rPr>
+      </w:pPr>
+      <w:r>
+        <w:rPr>
+          <w:color w:val="000000" w:themeColor="text1"/>
+        </w:rPr>
+        <w:t>These arguments (values) will be receive</w:t>
+      </w:r>
+      <w:r>
+        <w:rPr>
+          <w:color w:val="000000" w:themeColor="text1"/>
+        </w:rPr>
+        <w:t>d</w:t>
+      </w:r>
+      <w:r>
+        <w:rPr>
+          <w:color w:val="000000" w:themeColor="text1"/>
+        </w:rPr>
+        <w:t xml:space="preserve"> into a java program inside main method and the String </w:t>
+      </w:r>
+      <w:r>
+        <w:rPr>
+          <w:color w:val="000000" w:themeColor="text1"/>
+        </w:rPr>
+        <w:t>array</w:t>
+      </w:r>
+      <w:r>
+        <w:rPr>
+          <w:color w:val="000000" w:themeColor="text1"/>
+        </w:rPr>
+        <w:t>.</w:t>
+      </w:r>
+    </w:p>
+    <w:p>
+      <w:pPr>
+        <w:pStyle w:val="NoSpacing"/>
+        <w:numPr>
+          <w:ilvl w:val="1"/>
+          <w:numId w:val="45"/>
+        </w:numPr>
+        <w:rPr>
+          <w:color w:val="000000" w:themeColor="text1"/>
+        </w:rPr>
+      </w:pPr>
+      <w:r>
+        <w:rPr>
+          <w:color w:val="000000" w:themeColor="text1"/>
+        </w:rPr>
+        <w:t>A</w:t>
+      </w:r>
+      <w:r>
+        <w:rPr>
+          <w:color w:val="000000" w:themeColor="text1"/>
+        </w:rPr>
+        <w:t>ll</w:t>
+      </w:r>
+      <w:r>
+        <w:rPr>
+          <w:color w:val="000000" w:themeColor="text1"/>
+        </w:rPr>
+        <w:t xml:space="preserve"> the</w:t>
+      </w:r>
+      <w:r>
+        <w:rPr>
+          <w:color w:val="000000" w:themeColor="text1"/>
+        </w:rPr>
+        <w:t xml:space="preserve"> arguments (values) will be in the string format only.</w:t>
+      </w:r>
+    </w:p>
+    <w:p>
+      <w:pPr>
+        <w:pStyle w:val="NoSpacing"/>
+        <w:numPr>
+          <w:ilvl w:val="1"/>
+          <w:numId w:val="45"/>
+        </w:numPr>
+        <w:rPr>
+          <w:color w:val="000000" w:themeColor="text1"/>
+        </w:rPr>
+      </w:pPr>
+      <w:r>
+        <w:rPr>
+          <w:color w:val="000000" w:themeColor="text1"/>
+        </w:rPr>
+        <w:t>You have to convert it into specific format manually.</w:t>
+      </w:r>
+    </w:p>
+    <w:p>
+      <w:pPr>
+        <w:pStyle w:val="NoSpacing"/>
+        <w:ind w:left="1440"/>
+        <w:rPr>
+          <w:color w:val="000000" w:themeColor="text1"/>
+        </w:rPr>
+      </w:pPr>
+    </w:p>
+    <w:p>
+      <w:pPr>
+        <w:pStyle w:val="NoSpacing"/>
+        <w:ind w:left="1440"/>
+        <w:rPr>
+          <w:color w:val="000000" w:themeColor="text1"/>
+        </w:rPr>
+      </w:pPr>
+      <w:r>
+        <w:rPr>
+          <w:color w:val="000000" w:themeColor="text1"/>
+        </w:rPr>
+        <w:drawing>
+          <wp:inline distT="0" distB="0" distL="0" distR="0" wp14:anchorId="3E9E1F54" wp14:editId="54BD98AD">
+            <wp:extent cx="4879910" cy="739807"/>
+            <wp:effectExtent l="0" t="0" r="0" b="3175"/>
+            <wp:docPr id="24" name="Picture 24"/>
+            <wp:cNvGraphicFramePr>
+              <a:graphicFrameLocks xmlns:a="http://schemas.openxmlformats.org/drawingml/2006/main" noChangeAspect="1"/>
+            </wp:cNvGraphicFramePr>
+            <a:graphic xmlns:a="http://schemas.openxmlformats.org/drawingml/2006/main">
+              <a:graphicData uri="http://schemas.openxmlformats.org/drawingml/2006/picture">
+                <pic:pic xmlns:pic="http://schemas.openxmlformats.org/drawingml/2006/picture">
+                  <pic:nvPicPr>
+                    <pic:cNvPr id="1" name=""/>
+                    <pic:cNvPicPr/>
+                  </pic:nvPicPr>
+                  <pic:blipFill>
+                    <a:blip r:embed="rId30"/>
+                    <a:stretch>
+                      <a:fillRect/>
+                    </a:stretch>
+                  </pic:blipFill>
+                  <pic:spPr>
+                    <a:xfrm>
+                      <a:off x="0" y="0"/>
+                      <a:ext cx="4901320" cy="743053"/>
+                    </a:xfrm>
+                    <a:prstGeom prst="rect">
+                      <a:avLst/>
+                    </a:prstGeom>
+                  </pic:spPr>
+                </pic:pic>
+              </a:graphicData>
+            </a:graphic>
+          </wp:inline>
+        </w:drawing>
+      </w:r>
+    </w:p>
+    <w:p>
+      <w:pPr>
+        <w:pStyle w:val="NoSpacing"/>
+        <w:rPr>
+          <w:b/>
+          <w:bCs/>
+          <w:color w:val="000000" w:themeColor="text1"/>
+          <w:u w:val="single"/>
+        </w:rPr>
+      </w:pPr>
+    </w:p>
+    <w:p>
+      <w:pPr>
+        <w:pStyle w:val="NoSpacing"/>
+        <w:numPr>
+          <w:ilvl w:val="0"/>
+          <w:numId w:val="45"/>
+        </w:numPr>
+        <w:rPr>
+          <w:color w:val="000000" w:themeColor="text1"/>
+        </w:rPr>
+      </w:pPr>
+      <w:r>
+        <w:rPr>
+          <w:color w:val="000000" w:themeColor="text1"/>
+        </w:rPr>
+        <w:t>Scanner Class</w:t>
+      </w:r>
+    </w:p>
+    <w:p>
+      <w:pPr>
+        <w:pStyle w:val="NoSpacing"/>
+        <w:numPr>
+          <w:ilvl w:val="1"/>
+          <w:numId w:val="45"/>
+        </w:numPr>
+        <w:rPr>
+          <w:b/>
+          <w:bCs/>
+          <w:color w:val="000000" w:themeColor="text1"/>
+          <w:u w:val="single"/>
+        </w:rPr>
+      </w:pPr>
+      <w:r>
+        <w:rPr>
+          <w:color w:val="000000" w:themeColor="text1"/>
+        </w:rPr>
+        <w:t xml:space="preserve">Scanner class is use to accept the user input in the middle of program execution. </w:t>
+      </w:r>
+      <w:r>
+        <w:rPr>
+          <w:b/>
+          <w:bCs/>
+          <w:color w:val="000000" w:themeColor="text1"/>
+          <w:u w:val="single"/>
+        </w:rPr>
+        <w:t xml:space="preserve"> </w:t>
+      </w:r>
+    </w:p>
+    <w:p>
+      <w:pPr>
+        <w:pStyle w:val="NoSpacing"/>
+        <w:numPr>
+          <w:ilvl w:val="1"/>
+          <w:numId w:val="45"/>
+        </w:numPr>
+        <w:rPr>
+          <w:color w:val="000000" w:themeColor="text1"/>
+        </w:rPr>
+      </w:pPr>
+      <w:r>
+        <w:rPr>
+          <w:color w:val="000000" w:themeColor="text1"/>
+        </w:rPr>
+        <w:t>You can accept input into any data type without any manual conversion.</w:t>
+      </w:r>
+    </w:p>
+    <w:p>
+      <w:pPr>
+        <w:pStyle w:val="NoSpacing"/>
+        <w:numPr>
+          <w:ilvl w:val="1"/>
+          <w:numId w:val="45"/>
+        </w:numPr>
+        <w:rPr>
+          <w:color w:val="000000" w:themeColor="text1"/>
+        </w:rPr>
+      </w:pPr>
+      <w:r>
+        <w:rPr>
+          <w:color w:val="000000" w:themeColor="text1"/>
+        </w:rPr>
+        <w:t>Scanner class is the build-in class by java</w:t>
+      </w:r>
+    </w:p>
+    <w:p>
+      <w:pPr>
+        <w:pStyle w:val="NoSpacing"/>
+        <w:numPr>
+          <w:ilvl w:val="1"/>
+          <w:numId w:val="45"/>
+        </w:numPr>
+        <w:rPr>
+          <w:color w:val="000000" w:themeColor="text1"/>
+        </w:rPr>
+      </w:pPr>
+      <w:r>
+        <w:rPr>
+          <w:color w:val="000000" w:themeColor="text1"/>
+        </w:rPr>
+        <w:t xml:space="preserve">This class is present inside </w:t>
+      </w:r>
+      <w:r>
+        <w:rPr>
+          <w:b/>
+          <w:bCs/>
+          <w:color w:val="000000" w:themeColor="text1"/>
+        </w:rPr>
+        <w:t>java.util</w:t>
+      </w:r>
+      <w:r>
+        <w:rPr>
+          <w:color w:val="000000" w:themeColor="text1"/>
+        </w:rPr>
+        <w:t xml:space="preserve"> package. </w:t>
+      </w:r>
+      <w:r>
+        <w:rPr>
+          <w:color w:val="000000" w:themeColor="text1"/>
+        </w:rPr>
+        <w:t xml:space="preserve"> </w:t>
+      </w:r>
+    </w:p>
+    <w:p>
+      <w:pPr>
+        <w:pStyle w:val="NoSpacing"/>
+        <w:numPr>
+          <w:ilvl w:val="1"/>
+          <w:numId w:val="45"/>
+        </w:numPr>
+        <w:rPr>
+          <w:color w:val="000000" w:themeColor="text1"/>
+        </w:rPr>
+      </w:pPr>
+      <w:r>
+        <w:rPr>
+          <w:color w:val="000000" w:themeColor="text1"/>
+        </w:rPr>
+        <w:t>To use this class you have to import it into java program and also create an object of the class.</w:t>
+      </w:r>
+    </w:p>
+    <w:p>
+      <w:pPr>
+        <w:pStyle w:val="NoSpacing"/>
+        <w:rPr>
+          <w:b/>
+          <w:bCs/>
+          <w:color w:val="000000" w:themeColor="text1"/>
+          <w:u w:val="single"/>
+        </w:rPr>
+      </w:pPr>
+    </w:p>
+    <w:p>
+      <w:pPr>
+        <w:pStyle w:val="NoSpacing"/>
+        <w:rPr>
+          <w:b/>
+          <w:bCs/>
+          <w:color w:val="000000" w:themeColor="text1"/>
+          <w:u w:val="single"/>
+        </w:rPr>
+      </w:pPr>
+      <w:r>
+        <w:rPr>
+          <w:b/>
+          <w:bCs/>
+          <w:color w:val="000000" w:themeColor="text1"/>
+          <w:u w:val="single"/>
+        </w:rPr>
+        <w:t>Wrapper Class</w:t>
+      </w:r>
+    </w:p>
+    <w:p>
+      <w:pPr>
+        <w:pStyle w:val="NoSpacing"/>
+        <w:rPr>
+          <w:b/>
+          <w:bCs/>
+          <w:color w:val="000000" w:themeColor="text1"/>
+          <w:u w:val="single"/>
+        </w:rPr>
+      </w:pPr>
+    </w:p>
+    <w:tbl>
+      <w:tblPr>
+        <w:tblStyle w:val="TableGrid"/>
+        <w:tblW w:w="0" w:type="auto"/>
+        <w:tblLook w:val="04A0" w:firstRow="1" w:lastRow="0" w:firstColumn="1" w:lastColumn="0" w:noHBand="0" w:noVBand="1"/>
+      </w:tblPr>
+      <w:tblGrid>
+        <w:gridCol w:w="2425"/>
+        <w:gridCol w:w="2520"/>
+      </w:tblGrid>
+      <w:tr>
+        <w:tc>
+          <w:tcPr>
+            <w:tcW w:w="2425" w:type="dxa"/>
+            <w:shd w:val="clear" w:color="auto" w:fill="D9D9D9" w:themeFill="background1" w:themeFillShade="D9"/>
+          </w:tcPr>
+          <w:p>
+            <w:pPr>
+              <w:pStyle w:val="NoSpacing"/>
+              <w:rPr>
+                <w:b/>
+                <w:bCs/>
+                <w:color w:val="000000" w:themeColor="text1"/>
+              </w:rPr>
+            </w:pPr>
+            <w:r>
+              <w:rPr>
+                <w:b/>
+                <w:bCs/>
+                <w:color w:val="000000" w:themeColor="text1"/>
+              </w:rPr>
+              <w:t>Primitive Data Type</w:t>
+            </w:r>
+          </w:p>
+        </w:tc>
+        <w:tc>
+          <w:tcPr>
+            <w:tcW w:w="2520" w:type="dxa"/>
+            <w:shd w:val="clear" w:color="auto" w:fill="D9D9D9" w:themeFill="background1" w:themeFillShade="D9"/>
+          </w:tcPr>
+          <w:p>
+            <w:pPr>
+              <w:pStyle w:val="NoSpacing"/>
+              <w:rPr>
+                <w:b/>
+                <w:bCs/>
+                <w:color w:val="000000" w:themeColor="text1"/>
+              </w:rPr>
+            </w:pPr>
+            <w:r>
+              <w:rPr>
+                <w:b/>
+                <w:bCs/>
+                <w:color w:val="000000" w:themeColor="text1"/>
+              </w:rPr>
+              <w:t>Wrapper Classes</w:t>
+            </w:r>
+          </w:p>
+        </w:tc>
+      </w:tr>
+      <w:tr>
+        <w:tc>
+          <w:tcPr>
+            <w:tcW w:w="2425" w:type="dxa"/>
+          </w:tcPr>
+          <w:p>
+            <w:pPr>
+              <w:pStyle w:val="NoSpacing"/>
+              <w:rPr>
+                <w:color w:val="000000" w:themeColor="text1"/>
+              </w:rPr>
+            </w:pPr>
+            <w:r>
+              <w:rPr>
+                <w:color w:val="000000" w:themeColor="text1"/>
+              </w:rPr>
+              <w:t>byte</w:t>
+            </w:r>
+          </w:p>
+        </w:tc>
+        <w:tc>
+          <w:tcPr>
+            <w:tcW w:w="2520" w:type="dxa"/>
+          </w:tcPr>
+          <w:p>
+            <w:pPr>
+              <w:pStyle w:val="NoSpacing"/>
+              <w:rPr>
+                <w:color w:val="000000" w:themeColor="text1"/>
+              </w:rPr>
+            </w:pPr>
+            <w:r>
+              <w:rPr>
+                <w:color w:val="000000" w:themeColor="text1"/>
+              </w:rPr>
+              <w:t>Byte</w:t>
+            </w:r>
+          </w:p>
+        </w:tc>
+      </w:tr>
+      <w:tr>
+        <w:tc>
+          <w:tcPr>
+            <w:tcW w:w="2425" w:type="dxa"/>
+          </w:tcPr>
+          <w:p>
+            <w:pPr>
+              <w:pStyle w:val="NoSpacing"/>
+              <w:rPr>
+                <w:color w:val="000000" w:themeColor="text1"/>
+              </w:rPr>
+            </w:pPr>
+            <w:r>
+              <w:rPr>
+                <w:color w:val="000000" w:themeColor="text1"/>
+              </w:rPr>
+              <w:t xml:space="preserve">short </w:t>
+            </w:r>
+          </w:p>
+        </w:tc>
+        <w:tc>
+          <w:tcPr>
+            <w:tcW w:w="2520" w:type="dxa"/>
+          </w:tcPr>
+          <w:p>
+            <w:pPr>
+              <w:pStyle w:val="NoSpacing"/>
+              <w:rPr>
+                <w:color w:val="000000" w:themeColor="text1"/>
+              </w:rPr>
+            </w:pPr>
+            <w:r>
+              <w:rPr>
+                <w:color w:val="000000" w:themeColor="text1"/>
+              </w:rPr>
+              <w:t>Short</w:t>
+            </w:r>
+          </w:p>
+        </w:tc>
+      </w:tr>
+      <w:tr>
+        <w:tc>
+          <w:tcPr>
+            <w:tcW w:w="2425" w:type="dxa"/>
+          </w:tcPr>
+          <w:p>
+            <w:pPr>
+              <w:pStyle w:val="NoSpacing"/>
+              <w:rPr>
+                <w:color w:val="000000" w:themeColor="text1"/>
+              </w:rPr>
+            </w:pPr>
+            <w:r>
+              <w:rPr>
+                <w:color w:val="000000" w:themeColor="text1"/>
+              </w:rPr>
+              <w:t>int</w:t>
+            </w:r>
+          </w:p>
+        </w:tc>
+        <w:tc>
+          <w:tcPr>
+            <w:tcW w:w="2520" w:type="dxa"/>
+          </w:tcPr>
+          <w:p>
+            <w:pPr>
+              <w:pStyle w:val="NoSpacing"/>
+              <w:rPr>
+                <w:color w:val="000000" w:themeColor="text1"/>
+              </w:rPr>
+            </w:pPr>
+            <w:r>
+              <w:rPr>
+                <w:color w:val="000000" w:themeColor="text1"/>
+              </w:rPr>
+              <w:t>Integer</w:t>
+            </w:r>
+          </w:p>
+        </w:tc>
+      </w:tr>
+      <w:tr>
+        <w:tc>
+          <w:tcPr>
+            <w:tcW w:w="2425" w:type="dxa"/>
+          </w:tcPr>
+          <w:p>
+            <w:pPr>
+              <w:pStyle w:val="NoSpacing"/>
+              <w:rPr>
+                <w:color w:val="000000" w:themeColor="text1"/>
+              </w:rPr>
+            </w:pPr>
+            <w:r>
+              <w:rPr>
+                <w:color w:val="000000" w:themeColor="text1"/>
+              </w:rPr>
+              <w:t>long</w:t>
+            </w:r>
+          </w:p>
+        </w:tc>
+        <w:tc>
+          <w:tcPr>
+            <w:tcW w:w="2520" w:type="dxa"/>
+          </w:tcPr>
+          <w:p>
+            <w:pPr>
+              <w:pStyle w:val="NoSpacing"/>
+              <w:rPr>
+                <w:color w:val="000000" w:themeColor="text1"/>
+              </w:rPr>
+            </w:pPr>
+            <w:r>
+              <w:rPr>
+                <w:color w:val="000000" w:themeColor="text1"/>
+              </w:rPr>
+              <w:t xml:space="preserve">Long </w:t>
+            </w:r>
+          </w:p>
+        </w:tc>
+      </w:tr>
+      <w:tr>
+        <w:tc>
+          <w:tcPr>
+            <w:tcW w:w="2425" w:type="dxa"/>
+          </w:tcPr>
+          <w:p>
+            <w:pPr>
+              <w:pStyle w:val="NoSpacing"/>
+              <w:rPr>
+                <w:color w:val="000000" w:themeColor="text1"/>
+              </w:rPr>
+            </w:pPr>
+            <w:r>
+              <w:rPr>
+                <w:color w:val="000000" w:themeColor="text1"/>
+              </w:rPr>
+              <w:t>float</w:t>
+            </w:r>
+          </w:p>
+        </w:tc>
+        <w:tc>
+          <w:tcPr>
+            <w:tcW w:w="2520" w:type="dxa"/>
+          </w:tcPr>
+          <w:p>
+            <w:pPr>
+              <w:pStyle w:val="NoSpacing"/>
+              <w:rPr>
+                <w:color w:val="000000" w:themeColor="text1"/>
+              </w:rPr>
+            </w:pPr>
+            <w:r>
+              <w:rPr>
+                <w:color w:val="000000" w:themeColor="text1"/>
+              </w:rPr>
+              <w:t>Float</w:t>
+            </w:r>
+          </w:p>
+        </w:tc>
+      </w:tr>
+      <w:tr>
+        <w:tc>
+          <w:tcPr>
+            <w:tcW w:w="2425" w:type="dxa"/>
+          </w:tcPr>
+          <w:p>
+            <w:pPr>
+              <w:pStyle w:val="NoSpacing"/>
+              <w:rPr>
+                <w:color w:val="000000" w:themeColor="text1"/>
+              </w:rPr>
+            </w:pPr>
+            <w:r>
+              <w:rPr>
+                <w:color w:val="000000" w:themeColor="text1"/>
+              </w:rPr>
+              <w:t>double</w:t>
+            </w:r>
+          </w:p>
+        </w:tc>
+        <w:tc>
+          <w:tcPr>
+            <w:tcW w:w="2520" w:type="dxa"/>
+          </w:tcPr>
+          <w:p>
+            <w:pPr>
+              <w:pStyle w:val="NoSpacing"/>
+              <w:rPr>
+                <w:color w:val="000000" w:themeColor="text1"/>
+              </w:rPr>
+            </w:pPr>
+            <w:r>
+              <w:rPr>
+                <w:color w:val="000000" w:themeColor="text1"/>
+              </w:rPr>
+              <w:t>Double</w:t>
+            </w:r>
+          </w:p>
+        </w:tc>
+      </w:tr>
+      <w:tr>
+        <w:tc>
+          <w:tcPr>
+            <w:tcW w:w="2425" w:type="dxa"/>
+          </w:tcPr>
+          <w:p>
+            <w:pPr>
+              <w:pStyle w:val="NoSpacing"/>
+              <w:rPr>
+                <w:color w:val="000000" w:themeColor="text1"/>
+              </w:rPr>
+            </w:pPr>
+            <w:r>
+              <w:rPr>
+                <w:color w:val="000000" w:themeColor="text1"/>
+              </w:rPr>
+              <w:t>char</w:t>
+            </w:r>
+          </w:p>
+        </w:tc>
+        <w:tc>
+          <w:tcPr>
+            <w:tcW w:w="2520" w:type="dxa"/>
+          </w:tcPr>
+          <w:p>
+            <w:pPr>
+              <w:pStyle w:val="NoSpacing"/>
+              <w:rPr>
+                <w:color w:val="000000" w:themeColor="text1"/>
+              </w:rPr>
+            </w:pPr>
+            <w:r>
+              <w:rPr>
+                <w:color w:val="000000" w:themeColor="text1"/>
+              </w:rPr>
+              <w:t>Character</w:t>
+            </w:r>
+          </w:p>
+        </w:tc>
+      </w:tr>
+      <w:tr>
+        <w:tc>
+          <w:tcPr>
+            <w:tcW w:w="2425" w:type="dxa"/>
+          </w:tcPr>
+          <w:p>
+            <w:pPr>
+              <w:pStyle w:val="NoSpacing"/>
+              <w:rPr>
+                <w:color w:val="000000" w:themeColor="text1"/>
+              </w:rPr>
+            </w:pPr>
+            <w:r>
+              <w:rPr>
+                <w:color w:val="000000" w:themeColor="text1"/>
+              </w:rPr>
+              <w:t>boolean</w:t>
+            </w:r>
+          </w:p>
+        </w:tc>
+        <w:tc>
+          <w:tcPr>
+            <w:tcW w:w="2520" w:type="dxa"/>
+          </w:tcPr>
+          <w:p>
+            <w:pPr>
+              <w:pStyle w:val="NoSpacing"/>
+              <w:rPr>
+                <w:color w:val="000000" w:themeColor="text1"/>
+              </w:rPr>
+            </w:pPr>
+            <w:r>
+              <w:rPr>
+                <w:color w:val="000000" w:themeColor="text1"/>
+              </w:rPr>
+              <w:t>Boolean</w:t>
+            </w:r>
+          </w:p>
+        </w:tc>
+      </w:tr>
+    </w:tbl>
+    <w:p>
+      <w:pPr>
+        <w:pStyle w:val="NoSpacing"/>
+        <w:rPr>
+          <w:color w:val="000000" w:themeColor="text1"/>
+        </w:rPr>
+      </w:pPr>
+    </w:p>
     <w:sectPr>
       <w:pgSz w:w="12240" w:h="15840"/>
       <w:pgMar w:top="1440" w:right="1440" w:bottom="1440" w:left="1440" w:header="720" w:footer="720" w:gutter="0"/>
@@ -16662,6 +17633,95 @@
     </w:lvl>
   </w:abstractNum>
   <w:abstractNum w:abstractNumId="33" w15:restartNumberingAfterBreak="0">
+    <w:nsid w:val="61FB1CF3"/>
+    <w:multiLevelType w:val="hybridMultilevel"/>
+    <w:tmpl w:val="A48E6D8C"/>
+    <w:lvl w:ilvl="0" w:tplc="0409000F">
+      <w:start w:val="1"/>
+      <w:numFmt w:val="decimal"/>
+      <w:lvlText w:val="%1."/>
+      <w:lvlJc w:val="left"/>
+      <w:pPr>
+        <w:ind w:left="720" w:hanging="360"/>
+      </w:pPr>
+      <w:rPr>
+        <w:rFonts w:hint="default"/>
+      </w:rPr>
+    </w:lvl>
+    <w:lvl w:ilvl="1" w:tplc="04090019">
+      <w:start w:val="1"/>
+      <w:numFmt w:val="lowerLetter"/>
+      <w:lvlText w:val="%2."/>
+      <w:lvlJc w:val="left"/>
+      <w:pPr>
+        <w:ind w:left="1440" w:hanging="360"/>
+      </w:pPr>
+    </w:lvl>
+    <w:lvl w:ilvl="2" w:tplc="0409001B" w:tentative="1">
+      <w:start w:val="1"/>
+      <w:numFmt w:val="lowerRoman"/>
+      <w:lvlText w:val="%3."/>
+      <w:lvlJc w:val="right"/>
+      <w:pPr>
+        <w:ind w:left="2160" w:hanging="180"/>
+      </w:pPr>
+    </w:lvl>
+    <w:lvl w:ilvl="3" w:tplc="0409000F" w:tentative="1">
+      <w:start w:val="1"/>
+      <w:numFmt w:val="decimal"/>
+      <w:lvlText w:val="%4."/>
+      <w:lvlJc w:val="left"/>
+      <w:pPr>
+        <w:ind w:left="2880" w:hanging="360"/>
+      </w:pPr>
+    </w:lvl>
+    <w:lvl w:ilvl="4" w:tplc="04090019" w:tentative="1">
+      <w:start w:val="1"/>
+      <w:numFmt w:val="lowerLetter"/>
+      <w:lvlText w:val="%5."/>
+      <w:lvlJc w:val="left"/>
+      <w:pPr>
+        <w:ind w:left="3600" w:hanging="360"/>
+      </w:pPr>
+    </w:lvl>
+    <w:lvl w:ilvl="5" w:tplc="0409001B" w:tentative="1">
+      <w:start w:val="1"/>
+      <w:numFmt w:val="lowerRoman"/>
+      <w:lvlText w:val="%6."/>
+      <w:lvlJc w:val="right"/>
+      <w:pPr>
+        <w:ind w:left="4320" w:hanging="180"/>
+      </w:pPr>
+    </w:lvl>
+    <w:lvl w:ilvl="6" w:tplc="0409000F" w:tentative="1">
+      <w:start w:val="1"/>
+      <w:numFmt w:val="decimal"/>
+      <w:lvlText w:val="%7."/>
+      <w:lvlJc w:val="left"/>
+      <w:pPr>
+        <w:ind w:left="5040" w:hanging="360"/>
+      </w:pPr>
+    </w:lvl>
+    <w:lvl w:ilvl="7" w:tplc="04090019" w:tentative="1">
+      <w:start w:val="1"/>
+      <w:numFmt w:val="lowerLetter"/>
+      <w:lvlText w:val="%8."/>
+      <w:lvlJc w:val="left"/>
+      <w:pPr>
+        <w:ind w:left="5760" w:hanging="360"/>
+      </w:pPr>
+    </w:lvl>
+    <w:lvl w:ilvl="8" w:tplc="0409001B" w:tentative="1">
+      <w:start w:val="1"/>
+      <w:numFmt w:val="lowerRoman"/>
+      <w:lvlText w:val="%9."/>
+      <w:lvlJc w:val="right"/>
+      <w:pPr>
+        <w:ind w:left="6480" w:hanging="180"/>
+      </w:pPr>
+    </w:lvl>
+  </w:abstractNum>
+  <w:abstractNum w:abstractNumId="34" w15:restartNumberingAfterBreak="0">
     <w:nsid w:val="627B53B8"/>
     <w:multiLevelType w:val="hybridMultilevel"/>
     <w:tmpl w:val="F1969648"/>
@@ -16751,7 +17811,7 @@
       </w:pPr>
     </w:lvl>
   </w:abstractNum>
-  <w:abstractNum w:abstractNumId="34" w15:restartNumberingAfterBreak="0">
+  <w:abstractNum w:abstractNumId="35" w15:restartNumberingAfterBreak="0">
     <w:nsid w:val="62DC61BC"/>
     <w:multiLevelType w:val="hybridMultilevel"/>
     <w:tmpl w:val="1B1A14D8"/>
@@ -16840,7 +17900,7 @@
       </w:pPr>
     </w:lvl>
   </w:abstractNum>
-  <w:abstractNum w:abstractNumId="35" w15:restartNumberingAfterBreak="0">
+  <w:abstractNum w:abstractNumId="36" w15:restartNumberingAfterBreak="0">
     <w:nsid w:val="63157933"/>
     <w:multiLevelType w:val="hybridMultilevel"/>
     <w:tmpl w:val="475039C4"/>
@@ -16929,7 +17989,7 @@
       </w:pPr>
     </w:lvl>
   </w:abstractNum>
-  <w:abstractNum w:abstractNumId="36" w15:restartNumberingAfterBreak="0">
+  <w:abstractNum w:abstractNumId="37" w15:restartNumberingAfterBreak="0">
     <w:nsid w:val="66690C54"/>
     <w:multiLevelType w:val="hybridMultilevel"/>
     <w:tmpl w:val="B730497A"/>
@@ -17018,7 +18078,7 @@
       </w:pPr>
     </w:lvl>
   </w:abstractNum>
-  <w:abstractNum w:abstractNumId="37" w15:restartNumberingAfterBreak="0">
+  <w:abstractNum w:abstractNumId="38" w15:restartNumberingAfterBreak="0">
     <w:nsid w:val="6A010633"/>
     <w:multiLevelType w:val="hybridMultilevel"/>
     <w:tmpl w:val="8D208E3A"/>
@@ -17108,7 +18168,7 @@
       </w:pPr>
     </w:lvl>
   </w:abstractNum>
-  <w:abstractNum w:abstractNumId="38" w15:restartNumberingAfterBreak="0">
+  <w:abstractNum w:abstractNumId="39" w15:restartNumberingAfterBreak="0">
     <w:nsid w:val="6F456FE9"/>
     <w:multiLevelType w:val="hybridMultilevel"/>
     <w:tmpl w:val="CC8A6F6C"/>
@@ -17197,7 +18257,7 @@
       </w:pPr>
     </w:lvl>
   </w:abstractNum>
-  <w:abstractNum w:abstractNumId="39" w15:restartNumberingAfterBreak="0">
+  <w:abstractNum w:abstractNumId="40" w15:restartNumberingAfterBreak="0">
     <w:nsid w:val="755B634D"/>
     <w:multiLevelType w:val="hybridMultilevel"/>
     <w:tmpl w:val="41D848E2"/>
@@ -17286,7 +18346,7 @@
       </w:pPr>
     </w:lvl>
   </w:abstractNum>
-  <w:abstractNum w:abstractNumId="40" w15:restartNumberingAfterBreak="0">
+  <w:abstractNum w:abstractNumId="41" w15:restartNumberingAfterBreak="0">
     <w:nsid w:val="7B832BBC"/>
     <w:multiLevelType w:val="hybridMultilevel"/>
     <w:tmpl w:val="6E1E0C2E"/>
@@ -17377,7 +18437,7 @@
       </w:pPr>
     </w:lvl>
   </w:abstractNum>
-  <w:abstractNum w:abstractNumId="41" w15:restartNumberingAfterBreak="0">
+  <w:abstractNum w:abstractNumId="42" w15:restartNumberingAfterBreak="0">
     <w:nsid w:val="7CDA0100"/>
     <w:multiLevelType w:val="hybridMultilevel"/>
     <w:tmpl w:val="5D24B9B8"/>
@@ -17467,7 +18527,7 @@
       </w:pPr>
     </w:lvl>
   </w:abstractNum>
-  <w:abstractNum w:abstractNumId="42" w15:restartNumberingAfterBreak="0">
+  <w:abstractNum w:abstractNumId="43" w15:restartNumberingAfterBreak="0">
     <w:nsid w:val="7D8F3CA1"/>
     <w:multiLevelType w:val="hybridMultilevel"/>
     <w:tmpl w:val="4266CDDA"/>
@@ -17556,7 +18616,7 @@
       </w:pPr>
     </w:lvl>
   </w:abstractNum>
-  <w:abstractNum w:abstractNumId="43" w15:restartNumberingAfterBreak="0">
+  <w:abstractNum w:abstractNumId="44" w15:restartNumberingAfterBreak="0">
     <w:nsid w:val="7E9321B8"/>
     <w:multiLevelType w:val="hybridMultilevel"/>
     <w:tmpl w:val="7CE03E24"/>
@@ -17679,7 +18739,7 @@
     <w:abstractNumId w:val="23"/>
   </w:num>
   <w:num w:numId="12" w16cid:durableId="908929504">
-    <w:abstractNumId w:val="41"/>
+    <w:abstractNumId w:val="42"/>
   </w:num>
   <w:num w:numId="13" w16cid:durableId="1171338389">
     <w:abstractNumId w:val="16"/>
@@ -17691,19 +18751,19 @@
     <w:abstractNumId w:val="29"/>
   </w:num>
   <w:num w:numId="16" w16cid:durableId="1391422746">
-    <w:abstractNumId w:val="37"/>
+    <w:abstractNumId w:val="38"/>
   </w:num>
   <w:num w:numId="17" w16cid:durableId="1952396512">
     <w:abstractNumId w:val="14"/>
   </w:num>
   <w:num w:numId="18" w16cid:durableId="2057700488">
-    <w:abstractNumId w:val="40"/>
+    <w:abstractNumId w:val="41"/>
   </w:num>
   <w:num w:numId="19" w16cid:durableId="17003607">
     <w:abstractNumId w:val="1"/>
   </w:num>
   <w:num w:numId="20" w16cid:durableId="597366745">
-    <w:abstractNumId w:val="36"/>
+    <w:abstractNumId w:val="37"/>
   </w:num>
   <w:num w:numId="21" w16cid:durableId="990716241">
     <w:abstractNumId w:val="22"/>
@@ -17712,16 +18772,16 @@
     <w:abstractNumId w:val="20"/>
   </w:num>
   <w:num w:numId="23" w16cid:durableId="1278488359">
-    <w:abstractNumId w:val="42"/>
+    <w:abstractNumId w:val="43"/>
   </w:num>
   <w:num w:numId="24" w16cid:durableId="1990596791">
-    <w:abstractNumId w:val="39"/>
+    <w:abstractNumId w:val="40"/>
   </w:num>
   <w:num w:numId="25" w16cid:durableId="140318979">
     <w:abstractNumId w:val="11"/>
   </w:num>
   <w:num w:numId="26" w16cid:durableId="1324313491">
-    <w:abstractNumId w:val="33"/>
+    <w:abstractNumId w:val="34"/>
   </w:num>
   <w:num w:numId="27" w16cid:durableId="1653363104">
     <w:abstractNumId w:val="7"/>
@@ -17745,13 +18805,13 @@
     <w:abstractNumId w:val="30"/>
   </w:num>
   <w:num w:numId="34" w16cid:durableId="13576093">
-    <w:abstractNumId w:val="34"/>
+    <w:abstractNumId w:val="35"/>
   </w:num>
   <w:num w:numId="35" w16cid:durableId="2062751827">
-    <w:abstractNumId w:val="38"/>
+    <w:abstractNumId w:val="39"/>
   </w:num>
   <w:num w:numId="36" w16cid:durableId="414673414">
-    <w:abstractNumId w:val="35"/>
+    <w:abstractNumId w:val="36"/>
   </w:num>
   <w:num w:numId="37" w16cid:durableId="986275389">
     <w:abstractNumId w:val="24"/>
@@ -17763,7 +18823,7 @@
     <w:abstractNumId w:val="8"/>
   </w:num>
   <w:num w:numId="40" w16cid:durableId="945961298">
-    <w:abstractNumId w:val="43"/>
+    <w:abstractNumId w:val="44"/>
   </w:num>
   <w:num w:numId="41" w16cid:durableId="332874695">
     <w:abstractNumId w:val="17"/>
@@ -17776,6 +18836,9 @@
   </w:num>
   <w:num w:numId="44" w16cid:durableId="1643197862">
     <w:abstractNumId w:val="12"/>
+  </w:num>
+  <w:num w:numId="45" w16cid:durableId="400175342">
+    <w:abstractNumId w:val="33"/>
   </w:num>
 </w:numbering>
 </file>

</xml_diff>